<commit_message>
Added npcs, notes and some small additions to the files
</commit_message>
<xml_diff>
--- a/Jan2Notes.docx
+++ b/Jan2Notes.docx
@@ -247,6 +247,92 @@
       <w:pPr>
         <w:pStyle w:val="ListParagraph"/>
         <w:numPr>
+          <w:ilvl w:val="2"/>
+          <w:numId w:val="1"/>
+        </w:numPr>
+      </w:pPr>
+      <w:r>
+        <w:rPr>
+          <w:color w:val="C00000"/>
+        </w:rPr>
+        <w:t>Roommates were:</w:t>
+      </w:r>
+    </w:p>
+    <w:p>
+      <w:pPr>
+        <w:pStyle w:val="ListParagraph"/>
+        <w:numPr>
+          <w:ilvl w:val="3"/>
+          <w:numId w:val="1"/>
+        </w:numPr>
+      </w:pPr>
+      <w:r>
+        <w:rPr>
+          <w:color w:val="C00000"/>
+        </w:rPr>
+        <w:t xml:space="preserve">(for Karen) </w:t>
+      </w:r>
+      <w:r>
+        <w:rPr>
+          <w:color w:val="C00000"/>
+          <w:u w:val="single"/>
+        </w:rPr>
+        <w:t>Sally</w:t>
+      </w:r>
+      <w:r>
+        <w:rPr>
+          <w:color w:val="C00000"/>
+        </w:rPr>
+        <w:t xml:space="preserve"> – A tall, athletic, red-haired girl with the demeanor of a lovable jock. Her family is somewhat loud, uncouth and embarrassing.</w:t>
+      </w:r>
+    </w:p>
+    <w:p>
+      <w:pPr>
+        <w:pStyle w:val="ListParagraph"/>
+        <w:numPr>
+          <w:ilvl w:val="3"/>
+          <w:numId w:val="1"/>
+        </w:numPr>
+      </w:pPr>
+      <w:r>
+        <w:rPr>
+          <w:color w:val="C00000"/>
+        </w:rPr>
+        <w:t xml:space="preserve">(for Jon) </w:t>
+      </w:r>
+      <w:r>
+        <w:rPr>
+          <w:color w:val="C00000"/>
+          <w:u w:val="single"/>
+        </w:rPr>
+        <w:t>Charles</w:t>
+      </w:r>
+      <w:r>
+        <w:rPr>
+          <w:color w:val="C00000"/>
+        </w:rPr>
+        <w:t xml:space="preserve"> – A new age, meditative SoCal native. He is laid-back and sounds like he is stoned (but he isn’t). He runs, meditates and goes on about crystals, energy and karma.</w:t>
+      </w:r>
+    </w:p>
+    <w:p>
+      <w:pPr>
+        <w:pStyle w:val="ListParagraph"/>
+        <w:numPr>
+          <w:ilvl w:val="3"/>
+          <w:numId w:val="1"/>
+        </w:numPr>
+      </w:pPr>
+      <w:r>
+        <w:rPr>
+          <w:color w:val="C00000"/>
+        </w:rPr>
+        <w:t>Neither plays Swordsphere as far as we know</w:t>
+      </w:r>
+    </w:p>
+    <w:p>
+      <w:pPr>
+        <w:pStyle w:val="ListParagraph"/>
+        <w:numPr>
           <w:ilvl w:val="1"/>
           <w:numId w:val="1"/>
         </w:numPr>
@@ -372,7 +458,285 @@
         <w:t xml:space="preserve"> the opportunity to address you today.</w:t>
       </w:r>
       <w:r>
-        <w:t xml:space="preserve"> I thought a long time about what I would say to you, and I remembered what it felt like to be a new student, at a new school for the first time, far from home, away from your friends. It was scary</w:t>
+        <w:t xml:space="preserve"> I thought a long time about what I would </w:t>
+      </w:r>
+      <w:r>
+        <w:lastRenderedPageBreak/>
+        <w:t>say to you, and I remembered what it felt like to be a new student, at a new school for the first time, far from home, away from your friends. It was scary</w:t>
+      </w:r>
+      <w:r>
+        <w:t>…</w:t>
+      </w:r>
+    </w:p>
+    <w:p>
+      <w:pPr>
+        <w:pStyle w:val="ListParagraph"/>
+        <w:numPr>
+          <w:ilvl w:val="1"/>
+          <w:numId w:val="1"/>
+        </w:numPr>
+      </w:pPr>
+      <w:r>
+        <w:rPr>
+          <w:color w:val="C00000"/>
+        </w:rPr>
+        <w:t>The group used message boards to get together and party up for their first jaunt into Swordsphere.</w:t>
+      </w:r>
+    </w:p>
+    <w:p>
+      <w:pPr>
+        <w:pStyle w:val="ListParagraph"/>
+        <w:numPr>
+          <w:ilvl w:val="1"/>
+          <w:numId w:val="1"/>
+        </w:numPr>
+      </w:pPr>
+      <w:r>
+        <w:rPr>
+          <w:color w:val="C00000"/>
+        </w:rPr>
+        <w:t xml:space="preserve">They spawned in a starter village under attack by an army of kobolds. This is part of an event for starting characters. The PCs fought some kobolds and saved </w:t>
+      </w:r>
+      <w:proofErr w:type="spellStart"/>
+      <w:r>
+        <w:rPr>
+          <w:color w:val="C00000"/>
+          <w:u w:val="single"/>
+        </w:rPr>
+        <w:t>Nox</w:t>
+      </w:r>
+      <w:proofErr w:type="spellEnd"/>
+      <w:r>
+        <w:rPr>
+          <w:color w:val="C00000"/>
+          <w:u w:val="single"/>
+        </w:rPr>
+        <w:t>, the Blue Wizard</w:t>
+      </w:r>
+      <w:r>
+        <w:rPr>
+          <w:color w:val="C00000"/>
+        </w:rPr>
+        <w:t>.</w:t>
+      </w:r>
+    </w:p>
+    <w:p>
+      <w:pPr>
+        <w:pStyle w:val="ListParagraph"/>
+        <w:numPr>
+          <w:ilvl w:val="1"/>
+          <w:numId w:val="1"/>
+        </w:numPr>
+      </w:pPr>
+      <w:r>
+        <w:rPr>
+          <w:color w:val="C00000"/>
+        </w:rPr>
+        <w:t xml:space="preserve">They then followed a loud amazon, </w:t>
+      </w:r>
+      <w:r>
+        <w:rPr>
+          <w:color w:val="C00000"/>
+          <w:u w:val="single"/>
+        </w:rPr>
+        <w:t>Victoria</w:t>
+      </w:r>
+      <w:r>
+        <w:rPr>
+          <w:color w:val="C00000"/>
+        </w:rPr>
+        <w:t>, to the village walls and fought off the kobold leaders and their Salamander Towers.</w:t>
+      </w:r>
+    </w:p>
+    <w:p>
+      <w:pPr>
+        <w:pStyle w:val="ListParagraph"/>
+        <w:numPr>
+          <w:ilvl w:val="2"/>
+          <w:numId w:val="1"/>
+        </w:numPr>
+      </w:pPr>
+      <w:r>
+        <w:rPr>
+          <w:color w:val="C00000"/>
+        </w:rPr>
+        <w:t>They observed a mage using Type V magic, but her name is unknown</w:t>
+      </w:r>
+    </w:p>
+    <w:p>
+      <w:pPr>
+        <w:pStyle w:val="ListParagraph"/>
+        <w:numPr>
+          <w:ilvl w:val="2"/>
+          <w:numId w:val="1"/>
+        </w:numPr>
+      </w:pPr>
+      <w:r>
+        <w:rPr>
+          <w:color w:val="C00000"/>
+        </w:rPr>
+        <w:t>They observed a PC hanging back and ninja looting corpses, but his name is unknown</w:t>
+      </w:r>
+    </w:p>
+    <w:p>
+      <w:r>
+        <w:t xml:space="preserve">Jan </w:t>
+      </w:r>
+      <w:r>
+        <w:t>9</w:t>
+      </w:r>
+      <w:r>
+        <w:t xml:space="preserve"> Notes</w:t>
+      </w:r>
+    </w:p>
+    <w:p>
+      <w:pPr>
+        <w:pStyle w:val="ListParagraph"/>
+        <w:numPr>
+          <w:ilvl w:val="0"/>
+          <w:numId w:val="1"/>
+        </w:numPr>
+      </w:pPr>
+      <w:r>
+        <w:t>The battle with the kobolds is over for now and people are heading back to the inn to lick their wounds</w:t>
+      </w:r>
+    </w:p>
+    <w:p>
+      <w:pPr>
+        <w:pStyle w:val="ListParagraph"/>
+        <w:numPr>
+          <w:ilvl w:val="0"/>
+          <w:numId w:val="1"/>
+        </w:numPr>
+      </w:pPr>
+      <w:r>
+        <w:t>The inn is full of new players, many of them talking about their experience</w:t>
+      </w:r>
+    </w:p>
+    <w:p>
+      <w:pPr>
+        <w:pStyle w:val="ListParagraph"/>
+        <w:numPr>
+          <w:ilvl w:val="1"/>
+          <w:numId w:val="1"/>
+        </w:numPr>
+      </w:pPr>
+      <w:r>
+        <w:t xml:space="preserve">A character named </w:t>
+      </w:r>
+      <w:proofErr w:type="spellStart"/>
+      <w:r>
+        <w:rPr>
+          <w:u w:val="single"/>
+        </w:rPr>
+        <w:t>ColtonParkr</w:t>
+      </w:r>
+      <w:proofErr w:type="spellEnd"/>
+      <w:r>
+        <w:t xml:space="preserve"> is complaining about the game’s wounds actually causing real pain</w:t>
+      </w:r>
+    </w:p>
+    <w:p>
+      <w:pPr>
+        <w:pStyle w:val="ListParagraph"/>
+        <w:numPr>
+          <w:ilvl w:val="1"/>
+          <w:numId w:val="1"/>
+        </w:numPr>
+      </w:pPr>
+      <w:r>
+        <w:t xml:space="preserve">A </w:t>
+      </w:r>
+      <w:proofErr w:type="spellStart"/>
+      <w:r>
+        <w:t>wizardess</w:t>
+      </w:r>
+      <w:proofErr w:type="spellEnd"/>
+      <w:r>
+        <w:t xml:space="preserve"> named </w:t>
+      </w:r>
+      <w:r>
+        <w:rPr>
+          <w:u w:val="single"/>
+        </w:rPr>
+        <w:t>Selene</w:t>
+      </w:r>
+      <w:r>
+        <w:t xml:space="preserve"> wants to hear none of it, since she was blasted full in the face with a fireball and then fell 25 feet</w:t>
+      </w:r>
+    </w:p>
+    <w:p>
+      <w:pPr>
+        <w:pStyle w:val="ListParagraph"/>
+        <w:numPr>
+          <w:ilvl w:val="1"/>
+          <w:numId w:val="1"/>
+        </w:numPr>
+      </w:pPr>
+      <w:proofErr w:type="spellStart"/>
+      <w:r>
+        <w:rPr>
+          <w:u w:val="single"/>
+        </w:rPr>
+        <w:t>Nox</w:t>
+      </w:r>
+      <w:proofErr w:type="spellEnd"/>
+      <w:r>
+        <w:t xml:space="preserve"> and </w:t>
+      </w:r>
+      <w:r>
+        <w:rPr>
+          <w:u w:val="single"/>
+        </w:rPr>
+        <w:t>Victoria</w:t>
+      </w:r>
+      <w:r>
+        <w:t xml:space="preserve"> are there chatting with each other and the players, telling war stories\</w:t>
+      </w:r>
+    </w:p>
+    <w:p>
+      <w:pPr>
+        <w:pStyle w:val="ListParagraph"/>
+        <w:numPr>
+          <w:ilvl w:val="0"/>
+          <w:numId w:val="1"/>
+        </w:numPr>
+      </w:pPr>
+      <w:r>
+        <w:t xml:space="preserve">A pale, young looking girl named </w:t>
+      </w:r>
+      <w:proofErr w:type="spellStart"/>
+      <w:r>
+        <w:rPr>
+          <w:u w:val="single"/>
+        </w:rPr>
+        <w:t>Ahmeia</w:t>
+      </w:r>
+      <w:proofErr w:type="spellEnd"/>
+      <w:r>
+        <w:t xml:space="preserve"> has just arrived and is asking around for her friends </w:t>
+      </w:r>
+      <w:proofErr w:type="spellStart"/>
+      <w:r>
+        <w:rPr>
+          <w:u w:val="single"/>
+        </w:rPr>
+        <w:t>Lonzo</w:t>
+      </w:r>
+      <w:proofErr w:type="spellEnd"/>
+      <w:r>
+        <w:t xml:space="preserve"> and </w:t>
+      </w:r>
+      <w:proofErr w:type="spellStart"/>
+      <w:r>
+        <w:rPr>
+          <w:u w:val="single"/>
+        </w:rPr>
+        <w:t>Stellara</w:t>
+      </w:r>
+      <w:proofErr w:type="spellEnd"/>
+      <w:r>
+        <w:t>. Neither is here. Someone will tell her that they have already managed to move on from the starter island. She looks crestfallen and sits sadly alone.</w:t>
       </w:r>
       <w:bookmarkStart w:id="0" w:name="_GoBack"/>
       <w:bookmarkEnd w:id="0"/>

</xml_diff>

<commit_message>
Jan 9 notes. Started work on special skill uses
</commit_message>
<xml_diff>
--- a/Jan2Notes.docx
+++ b/Jan2Notes.docx
@@ -580,13 +580,7 @@
     </w:p>
     <w:p>
       <w:r>
-        <w:t xml:space="preserve">Jan </w:t>
-      </w:r>
-      <w:r>
-        <w:t>9</w:t>
-      </w:r>
-      <w:r>
-        <w:t xml:space="preserve"> Notes</w:t>
+        <w:t>Jan 9 Notes</w:t>
       </w:r>
     </w:p>
     <w:p>
@@ -598,6 +592,24 @@
         </w:numPr>
       </w:pPr>
       <w:r>
+        <w:t xml:space="preserve">The PCs are in the town of </w:t>
+      </w:r>
+      <w:r>
+        <w:rPr>
+          <w:u w:val="single"/>
+        </w:rPr>
+        <w:t>Beginnings</w:t>
+      </w:r>
+    </w:p>
+    <w:p>
+      <w:pPr>
+        <w:pStyle w:val="ListParagraph"/>
+        <w:numPr>
+          <w:ilvl w:val="0"/>
+          <w:numId w:val="1"/>
+        </w:numPr>
+      </w:pPr>
+      <w:r>
         <w:t>The battle with the kobolds is over for now and people are heading back to the inn to lick their wounds</w:t>
       </w:r>
     </w:p>
@@ -605,6 +617,18 @@
       <w:pPr>
         <w:pStyle w:val="ListParagraph"/>
         <w:numPr>
+          <w:ilvl w:val="1"/>
+          <w:numId w:val="1"/>
+        </w:numPr>
+      </w:pPr>
+      <w:r>
+        <w:t>The inn costs 5 gold and will heal all hit points, wounds, and spell levels</w:t>
+      </w:r>
+    </w:p>
+    <w:p>
+      <w:pPr>
+        <w:pStyle w:val="ListParagraph"/>
+        <w:numPr>
           <w:ilvl w:val="0"/>
           <w:numId w:val="1"/>
         </w:numPr>
@@ -738,8 +762,568 @@
       <w:r>
         <w:t>. Neither is here. Someone will tell her that they have already managed to move on from the starter island. She looks crestfallen and sits sadly alone.</w:t>
       </w:r>
+    </w:p>
+    <w:p>
+      <w:pPr>
+        <w:pStyle w:val="ListParagraph"/>
+        <w:numPr>
+          <w:ilvl w:val="0"/>
+          <w:numId w:val="1"/>
+        </w:numPr>
+      </w:pPr>
+      <w:r>
+        <w:t>In general, there are four adventure threads in Beginnings:</w:t>
+      </w:r>
+    </w:p>
+    <w:p>
+      <w:pPr>
+        <w:pStyle w:val="ListParagraph"/>
+        <w:numPr>
+          <w:ilvl w:val="1"/>
+          <w:numId w:val="1"/>
+        </w:numPr>
+      </w:pPr>
+      <w:r>
+        <w:t xml:space="preserve">A group of adventurers are looking to travel to </w:t>
+      </w:r>
+      <w:proofErr w:type="spellStart"/>
+      <w:r>
+        <w:rPr>
+          <w:u w:val="single"/>
+        </w:rPr>
+        <w:t>Wenradir</w:t>
+      </w:r>
+      <w:proofErr w:type="spellEnd"/>
+      <w:r>
+        <w:t xml:space="preserve"> to liberate it from the kobold menace</w:t>
+      </w:r>
+    </w:p>
+    <w:p>
+      <w:pPr>
+        <w:pStyle w:val="ListParagraph"/>
+        <w:numPr>
+          <w:ilvl w:val="2"/>
+          <w:numId w:val="1"/>
+        </w:numPr>
+      </w:pPr>
+      <w:r>
+        <w:t xml:space="preserve">It is rumored that a lieutenant of the </w:t>
+      </w:r>
+      <w:r>
+        <w:rPr>
+          <w:u w:val="single"/>
+        </w:rPr>
+        <w:t>Scaled Queen</w:t>
+      </w:r>
+      <w:r>
+        <w:t xml:space="preserve">, a kobold mage named </w:t>
+      </w:r>
+      <w:proofErr w:type="spellStart"/>
+      <w:r>
+        <w:rPr>
+          <w:u w:val="single"/>
+        </w:rPr>
+        <w:t>Ashfang</w:t>
+      </w:r>
+      <w:proofErr w:type="spellEnd"/>
+      <w:r>
+        <w:rPr>
+          <w:u w:val="single"/>
+        </w:rPr>
+        <w:t>,</w:t>
+      </w:r>
+      <w:r>
+        <w:t xml:space="preserve"> leads the army there</w:t>
+      </w:r>
+    </w:p>
+    <w:p>
+      <w:pPr>
+        <w:pStyle w:val="ListParagraph"/>
+        <w:numPr>
+          <w:ilvl w:val="1"/>
+          <w:numId w:val="1"/>
+        </w:numPr>
+      </w:pPr>
+      <w:r>
+        <w:t>Others mention wanting to explore the surrounding woods</w:t>
+      </w:r>
+    </w:p>
+    <w:p>
+      <w:pPr>
+        <w:pStyle w:val="ListParagraph"/>
+        <w:numPr>
+          <w:ilvl w:val="1"/>
+          <w:numId w:val="1"/>
+        </w:numPr>
+      </w:pPr>
+      <w:r>
+        <w:t>The folks in town know of a ruin to the east – supposedly a cursed, abandoned temple to the Dark Powers</w:t>
+      </w:r>
+    </w:p>
+    <w:p>
+      <w:pPr>
+        <w:pStyle w:val="ListParagraph"/>
+        <w:numPr>
+          <w:ilvl w:val="1"/>
+          <w:numId w:val="1"/>
+        </w:numPr>
+      </w:pPr>
+      <w:r>
+        <w:t>And yes… there are rats in her basement</w:t>
+      </w:r>
+      <w:r>
+        <w:t xml:space="preserve"> (of her home)</w:t>
+      </w:r>
+      <w:r>
+        <w:t>, and the innkeeper will pay for them to be exterminated</w:t>
+      </w:r>
+    </w:p>
+    <w:p>
+      <w:pPr>
+        <w:pStyle w:val="ListParagraph"/>
+        <w:numPr>
+          <w:ilvl w:val="0"/>
+          <w:numId w:val="1"/>
+        </w:numPr>
+      </w:pPr>
+      <w:r>
+        <w:t>Spider Lair</w:t>
+      </w:r>
+    </w:p>
+    <w:p>
+      <w:pPr>
+        <w:pStyle w:val="ListParagraph"/>
+        <w:numPr>
+          <w:ilvl w:val="1"/>
+          <w:numId w:val="1"/>
+        </w:numPr>
+      </w:pPr>
+      <w:r>
+        <w:t>Spider Matron –</w:t>
+      </w:r>
+      <w:r>
+        <w:t xml:space="preserve"> CV 12, </w:t>
+      </w:r>
+      <w:proofErr w:type="spellStart"/>
+      <w:r>
+        <w:t>Tou</w:t>
+      </w:r>
+      <w:proofErr w:type="spellEnd"/>
+      <w:r>
+        <w:t xml:space="preserve"> 16, HP 40, HCAL 0244, Dg</w:t>
+      </w:r>
+      <w:r>
+        <w:t xml:space="preserve"> 2d8</w:t>
+      </w:r>
+    </w:p>
+    <w:p>
+      <w:pPr>
+        <w:pStyle w:val="ListParagraph"/>
+        <w:numPr>
+          <w:ilvl w:val="2"/>
+          <w:numId w:val="1"/>
+        </w:numPr>
+      </w:pPr>
+      <w:r>
+        <w:t xml:space="preserve">Call </w:t>
+      </w:r>
+      <w:proofErr w:type="spellStart"/>
+      <w:r>
+        <w:t>Spiderlings</w:t>
+      </w:r>
+      <w:proofErr w:type="spellEnd"/>
+      <w:r>
+        <w:t xml:space="preserve"> (2-4) CV: 8, Dg: 2d4, one-hit</w:t>
+      </w:r>
+    </w:p>
+    <w:p>
+      <w:pPr>
+        <w:pStyle w:val="ListParagraph"/>
+        <w:numPr>
+          <w:ilvl w:val="2"/>
+          <w:numId w:val="1"/>
+        </w:numPr>
+      </w:pPr>
+      <w:r>
+        <w:t>Poison Attack (imbues her attack with extra poison damage 1d6)</w:t>
+      </w:r>
+    </w:p>
+    <w:p>
+      <w:pPr>
+        <w:pStyle w:val="ListParagraph"/>
+        <w:numPr>
+          <w:ilvl w:val="2"/>
+          <w:numId w:val="1"/>
+        </w:numPr>
+      </w:pPr>
+      <w:r>
+        <w:t>Web (STR, AGI 14) or be grappled</w:t>
+      </w:r>
+    </w:p>
+    <w:p>
+      <w:pPr>
+        <w:pStyle w:val="ListParagraph"/>
+        <w:numPr>
+          <w:ilvl w:val="1"/>
+          <w:numId w:val="1"/>
+        </w:numPr>
+      </w:pPr>
+      <w:r>
+        <w:t>Matron’s Treasure</w:t>
+      </w:r>
+    </w:p>
+    <w:p>
+      <w:pPr>
+        <w:pStyle w:val="ListParagraph"/>
+        <w:numPr>
+          <w:ilvl w:val="2"/>
+          <w:numId w:val="1"/>
+        </w:numPr>
+      </w:pPr>
+      <w:r>
+        <w:t>152 gold</w:t>
+      </w:r>
+    </w:p>
+    <w:p>
+      <w:pPr>
+        <w:pStyle w:val="ListParagraph"/>
+        <w:numPr>
+          <w:ilvl w:val="2"/>
+          <w:numId w:val="1"/>
+        </w:numPr>
+      </w:pPr>
+      <w:r>
+        <w:lastRenderedPageBreak/>
+        <w:t>Spider Statue (50 gold)</w:t>
+      </w:r>
+    </w:p>
+    <w:p>
+      <w:pPr>
+        <w:pStyle w:val="ListParagraph"/>
+        <w:numPr>
+          <w:ilvl w:val="2"/>
+          <w:numId w:val="1"/>
+        </w:numPr>
+      </w:pPr>
+      <w:r>
+        <w:t>2 gems (25 each)</w:t>
+      </w:r>
+    </w:p>
+    <w:p>
+      <w:pPr>
+        <w:pStyle w:val="ListParagraph"/>
+        <w:numPr>
+          <w:ilvl w:val="2"/>
+          <w:numId w:val="1"/>
+        </w:numPr>
+      </w:pPr>
+      <w:r>
+        <w:t>2 Poison Augments</w:t>
+      </w:r>
+    </w:p>
+    <w:p>
+      <w:pPr>
+        <w:pStyle w:val="ListParagraph"/>
+        <w:numPr>
+          <w:ilvl w:val="1"/>
+          <w:numId w:val="1"/>
+        </w:numPr>
+      </w:pPr>
+      <w:r>
+        <w:t>Dead Dwarf</w:t>
+      </w:r>
+    </w:p>
+    <w:p>
+      <w:pPr>
+        <w:pStyle w:val="ListParagraph"/>
+        <w:numPr>
+          <w:ilvl w:val="2"/>
+          <w:numId w:val="1"/>
+        </w:numPr>
+      </w:pPr>
+      <w:r>
+        <w:t>34</w:t>
+      </w:r>
+      <w:r>
+        <w:t xml:space="preserve"> gold</w:t>
+      </w:r>
+    </w:p>
+    <w:p>
+      <w:pPr>
+        <w:pStyle w:val="ListParagraph"/>
+        <w:numPr>
+          <w:ilvl w:val="2"/>
+          <w:numId w:val="1"/>
+        </w:numPr>
+      </w:pPr>
+      <w:r>
+        <w:t xml:space="preserve">Starter </w:t>
+      </w:r>
+      <w:r>
+        <w:t>Great Axe (</w:t>
+      </w:r>
+      <w:r>
+        <w:t>has 1 Red Up</w:t>
+      </w:r>
+      <w:r>
+        <w:t>)</w:t>
+      </w:r>
+    </w:p>
+    <w:p>
+      <w:pPr>
+        <w:pStyle w:val="ListParagraph"/>
+        <w:numPr>
+          <w:ilvl w:val="2"/>
+          <w:numId w:val="1"/>
+        </w:numPr>
+      </w:pPr>
+      <w:r>
+        <w:t>Starter H armor (AV 3)</w:t>
+      </w:r>
+    </w:p>
+    <w:p>
+      <w:pPr>
+        <w:pStyle w:val="ListParagraph"/>
+        <w:numPr>
+          <w:ilvl w:val="1"/>
+          <w:numId w:val="1"/>
+        </w:numPr>
+      </w:pPr>
+      <w:r>
+        <w:t>2 Mining Nodes here</w:t>
+      </w:r>
+    </w:p>
+    <w:p>
+      <w:pPr>
+        <w:pStyle w:val="ListParagraph"/>
+        <w:numPr>
+          <w:ilvl w:val="0"/>
+          <w:numId w:val="1"/>
+        </w:numPr>
+      </w:pPr>
+      <w:r>
+        <w:t>Temple</w:t>
+      </w:r>
+    </w:p>
+    <w:p>
+      <w:pPr>
+        <w:pStyle w:val="ListParagraph"/>
+        <w:numPr>
+          <w:ilvl w:val="1"/>
+          <w:numId w:val="1"/>
+        </w:numPr>
+      </w:pPr>
+      <w:r>
+        <w:t xml:space="preserve">Defiled – CV 9, </w:t>
+      </w:r>
+      <w:proofErr w:type="spellStart"/>
+      <w:r>
+        <w:t>Tou</w:t>
+      </w:r>
+      <w:proofErr w:type="spellEnd"/>
+      <w:r>
+        <w:t xml:space="preserve"> 12, HP 24, HCAL 1111, Dg 2d4+1</w:t>
+      </w:r>
+    </w:p>
+    <w:p>
+      <w:pPr>
+        <w:pStyle w:val="ListParagraph"/>
+        <w:numPr>
+          <w:ilvl w:val="1"/>
+          <w:numId w:val="1"/>
+        </w:numPr>
+      </w:pPr>
+      <w:r>
+        <w:t>Imprisonment Chamber</w:t>
+      </w:r>
+    </w:p>
+    <w:p>
+      <w:pPr>
+        <w:pStyle w:val="ListParagraph"/>
+        <w:numPr>
+          <w:ilvl w:val="2"/>
+          <w:numId w:val="1"/>
+        </w:numPr>
+      </w:pPr>
+      <w:r>
+        <w:t xml:space="preserve">Circle with </w:t>
+      </w:r>
+      <w:r>
+        <w:t>seven</w:t>
+      </w:r>
+      <w:r>
+        <w:t xml:space="preserve"> cells around the edge</w:t>
+      </w:r>
+    </w:p>
+    <w:p>
+      <w:pPr>
+        <w:pStyle w:val="ListParagraph"/>
+        <w:numPr>
+          <w:ilvl w:val="2"/>
+          <w:numId w:val="1"/>
+        </w:numPr>
+      </w:pPr>
+      <w:r>
+        <w:t>Door locks</w:t>
+      </w:r>
+    </w:p>
+    <w:p>
+      <w:pPr>
+        <w:pStyle w:val="ListParagraph"/>
+        <w:numPr>
+          <w:ilvl w:val="2"/>
+          <w:numId w:val="1"/>
+        </w:numPr>
+      </w:pPr>
+      <w:r>
+        <w:t>Spikes through floor/ceiling; only safe space is the cells</w:t>
+      </w:r>
+    </w:p>
+    <w:p>
+      <w:pPr>
+        <w:pStyle w:val="ListParagraph"/>
+        <w:numPr>
+          <w:ilvl w:val="2"/>
+          <w:numId w:val="1"/>
+        </w:numPr>
+      </w:pPr>
+      <w:r>
+        <w:t>Once in the cells, they slam shut/lock</w:t>
+      </w:r>
+    </w:p>
+    <w:p>
+      <w:pPr>
+        <w:pStyle w:val="ListParagraph"/>
+        <w:numPr>
+          <w:ilvl w:val="1"/>
+          <w:numId w:val="1"/>
+        </w:numPr>
+      </w:pPr>
+      <w:r>
+        <w:t>Pool of Blood</w:t>
+      </w:r>
+    </w:p>
+    <w:p>
+      <w:pPr>
+        <w:pStyle w:val="ListParagraph"/>
+        <w:numPr>
+          <w:ilvl w:val="2"/>
+          <w:numId w:val="1"/>
+        </w:numPr>
+      </w:pPr>
+      <w:r>
+        <w:t>Chamber with doors on either end, but no way through</w:t>
+      </w:r>
+    </w:p>
+    <w:p>
+      <w:pPr>
+        <w:pStyle w:val="ListParagraph"/>
+        <w:numPr>
+          <w:ilvl w:val="2"/>
+          <w:numId w:val="1"/>
+        </w:numPr>
+      </w:pPr>
+      <w:r>
+        <w:t>Floor cannot be seen, covered in thick, red blood?</w:t>
+      </w:r>
+    </w:p>
+    <w:p>
+      <w:pPr>
+        <w:pStyle w:val="ListParagraph"/>
+        <w:numPr>
+          <w:ilvl w:val="1"/>
+          <w:numId w:val="1"/>
+        </w:numPr>
+      </w:pPr>
+      <w:r>
+        <w:t xml:space="preserve">Chamber of </w:t>
+      </w:r>
+      <w:proofErr w:type="spellStart"/>
+      <w:r>
+        <w:t>Vog</w:t>
+      </w:r>
+      <w:proofErr w:type="spellEnd"/>
+      <w:r>
+        <w:t xml:space="preserve"> Mur – defiler of the innocent</w:t>
+      </w:r>
+    </w:p>
+    <w:p>
+      <w:pPr>
+        <w:pStyle w:val="ListParagraph"/>
+        <w:numPr>
+          <w:ilvl w:val="2"/>
+          <w:numId w:val="1"/>
+        </w:numPr>
+      </w:pPr>
+      <w:r>
+        <w:t>Obsidian statue showing the demon carrying away a struggling maiden</w:t>
+      </w:r>
+    </w:p>
+    <w:p>
+      <w:pPr>
+        <w:pStyle w:val="ListParagraph"/>
+        <w:numPr>
+          <w:ilvl w:val="2"/>
+          <w:numId w:val="1"/>
+        </w:numPr>
+      </w:pPr>
+      <w:r>
+        <w:t>Hidden compartment with chest at base of statue</w:t>
+      </w:r>
+    </w:p>
+    <w:p>
+      <w:pPr>
+        <w:pStyle w:val="ListParagraph"/>
+        <w:numPr>
+          <w:ilvl w:val="3"/>
+          <w:numId w:val="1"/>
+        </w:numPr>
+      </w:pPr>
+      <w:r>
+        <w:t>Cool dagger with Bleed(2) on it</w:t>
+      </w:r>
+    </w:p>
+    <w:p>
+      <w:pPr>
+        <w:pStyle w:val="ListParagraph"/>
+        <w:numPr>
+          <w:ilvl w:val="3"/>
+          <w:numId w:val="1"/>
+        </w:numPr>
+      </w:pPr>
+      <w:r>
+        <w:t>177 gold</w:t>
+      </w:r>
+    </w:p>
+    <w:p>
+      <w:pPr>
+        <w:pStyle w:val="ListParagraph"/>
+        <w:numPr>
+          <w:ilvl w:val="3"/>
+          <w:numId w:val="1"/>
+        </w:numPr>
+      </w:pPr>
+      <w:r>
+        <w:t xml:space="preserve">Unholy symbol (return to the Order for </w:t>
+      </w:r>
+      <w:proofErr w:type="spellStart"/>
+      <w:r>
+        <w:t>xp</w:t>
+      </w:r>
+      <w:proofErr w:type="spellEnd"/>
+      <w:r>
+        <w:t>)</w:t>
+      </w:r>
+    </w:p>
+    <w:p>
       <w:bookmarkStart w:id="0" w:name="_GoBack"/>
       <w:bookmarkEnd w:id="0"/>
+    </w:p>
+    <w:p/>
+    <w:p>
+      <w:pPr>
+        <w:ind w:left="1440"/>
+      </w:pPr>
     </w:p>
     <w:sectPr>
       <w:pgSz w:w="12240" w:h="15840"/>

</xml_diff>